<commit_message>
more changes to index
</commit_message>
<xml_diff>
--- a/A very simple flow to with Git.docx
+++ b/A very simple flow to with Git.docx
@@ -109,21 +109,7 @@
         <w:rPr>
           <w:rFonts w:ascii="Times New Roman" w:hAnsi="Times New Roman" w:cs="Times New Roman"/>
         </w:rPr>
-        <w:t xml:space="preserve">Simple ways to use </w:t>
-      </w:r>
-      <w:proofErr w:type="spellStart"/>
-      <w:r>
-        <w:rPr>
-          <w:rFonts w:ascii="Times New Roman" w:hAnsi="Times New Roman" w:cs="Times New Roman"/>
-        </w:rPr>
-        <w:t>GitBash</w:t>
-      </w:r>
-      <w:proofErr w:type="spellEnd"/>
-      <w:r>
-        <w:rPr>
-          <w:rFonts w:ascii="Times New Roman" w:hAnsi="Times New Roman" w:cs="Times New Roman"/>
-        </w:rPr>
-        <w:t xml:space="preserve"> (the line command application)</w:t>
+        <w:t>Simple ways to use GitBash (the line command application)</w:t>
       </w:r>
     </w:p>
     <w:p>
@@ -163,21 +149,11 @@
           <w:rFonts w:ascii="Times New Roman" w:hAnsi="Times New Roman" w:cs="Times New Roman"/>
         </w:rPr>
       </w:pPr>
-      <w:proofErr w:type="spellStart"/>
-      <w:proofErr w:type="gramStart"/>
-      <w:r>
-        <w:rPr>
-          <w:rFonts w:ascii="Times New Roman" w:hAnsi="Times New Roman" w:cs="Times New Roman"/>
-        </w:rPr>
-        <w:t>ls</w:t>
-      </w:r>
-      <w:proofErr w:type="spellEnd"/>
-      <w:proofErr w:type="gramEnd"/>
-      <w:r>
-        <w:rPr>
-          <w:rFonts w:ascii="Times New Roman" w:hAnsi="Times New Roman" w:cs="Times New Roman"/>
-        </w:rPr>
-        <w:t>: list files in the current directory.</w:t>
+      <w:r>
+        <w:rPr>
+          <w:rFonts w:ascii="Times New Roman" w:hAnsi="Times New Roman" w:cs="Times New Roman"/>
+        </w:rPr>
+        <w:t>ls: list files in the current directory.</w:t>
       </w:r>
     </w:p>
     <w:p>
@@ -195,35 +171,7 @@
         <w:rPr>
           <w:rFonts w:ascii="Times New Roman" w:hAnsi="Times New Roman" w:cs="Times New Roman"/>
         </w:rPr>
-        <w:t xml:space="preserve">Change current directory? Right click on </w:t>
-      </w:r>
-      <w:proofErr w:type="spellStart"/>
-      <w:r>
-        <w:rPr>
-          <w:rFonts w:ascii="Times New Roman" w:hAnsi="Times New Roman" w:cs="Times New Roman"/>
-        </w:rPr>
-        <w:t>GitBash</w:t>
-      </w:r>
-      <w:proofErr w:type="spellEnd"/>
-      <w:r>
-        <w:rPr>
-          <w:rFonts w:ascii="Times New Roman" w:hAnsi="Times New Roman" w:cs="Times New Roman"/>
-        </w:rPr>
-        <w:t xml:space="preserve">: right click on </w:t>
-      </w:r>
-      <w:proofErr w:type="spellStart"/>
-      <w:r>
-        <w:rPr>
-          <w:rFonts w:ascii="Times New Roman" w:hAnsi="Times New Roman" w:cs="Times New Roman"/>
-        </w:rPr>
-        <w:t>Git</w:t>
-      </w:r>
-      <w:proofErr w:type="spellEnd"/>
-      <w:r>
-        <w:rPr>
-          <w:rFonts w:ascii="Times New Roman" w:hAnsi="Times New Roman" w:cs="Times New Roman"/>
-        </w:rPr>
-        <w:t xml:space="preserve"> Bash, change initial path.</w:t>
+        <w:t>Change current directory? Right click on GitBash: right click on Git Bash, change initial path.</w:t>
       </w:r>
     </w:p>
     <w:p>
@@ -237,21 +185,11 @@
           <w:rFonts w:ascii="Times New Roman" w:hAnsi="Times New Roman" w:cs="Times New Roman"/>
         </w:rPr>
       </w:pPr>
-      <w:proofErr w:type="spellStart"/>
-      <w:proofErr w:type="gramStart"/>
-      <w:r>
-        <w:rPr>
-          <w:rFonts w:ascii="Times New Roman" w:hAnsi="Times New Roman" w:cs="Times New Roman"/>
-        </w:rPr>
-        <w:t>git</w:t>
-      </w:r>
-      <w:proofErr w:type="spellEnd"/>
-      <w:proofErr w:type="gramEnd"/>
-      <w:r>
-        <w:rPr>
-          <w:rFonts w:ascii="Times New Roman" w:hAnsi="Times New Roman" w:cs="Times New Roman"/>
-        </w:rPr>
-        <w:t xml:space="preserve"> status: status of files. </w:t>
+      <w:r>
+        <w:rPr>
+          <w:rFonts w:ascii="Times New Roman" w:hAnsi="Times New Roman" w:cs="Times New Roman"/>
+        </w:rPr>
+        <w:t xml:space="preserve">git status: status of files. </w:t>
       </w:r>
     </w:p>
     <w:p>
@@ -265,21 +203,11 @@
           <w:rFonts w:ascii="Times New Roman" w:hAnsi="Times New Roman" w:cs="Times New Roman"/>
         </w:rPr>
       </w:pPr>
-      <w:proofErr w:type="spellStart"/>
-      <w:proofErr w:type="gramStart"/>
-      <w:r>
-        <w:rPr>
-          <w:rFonts w:ascii="Times New Roman" w:hAnsi="Times New Roman" w:cs="Times New Roman"/>
-        </w:rPr>
-        <w:t>git</w:t>
-      </w:r>
-      <w:proofErr w:type="spellEnd"/>
-      <w:proofErr w:type="gramEnd"/>
-      <w:r>
-        <w:rPr>
-          <w:rFonts w:ascii="Times New Roman" w:hAnsi="Times New Roman" w:cs="Times New Roman"/>
-        </w:rPr>
-        <w:t xml:space="preserve"> log: commit history. </w:t>
+      <w:r>
+        <w:rPr>
+          <w:rFonts w:ascii="Times New Roman" w:hAnsi="Times New Roman" w:cs="Times New Roman"/>
+        </w:rPr>
+        <w:t xml:space="preserve">git log: commit history. </w:t>
       </w:r>
     </w:p>
     <w:p>
@@ -293,21 +221,11 @@
           <w:rFonts w:ascii="Times New Roman" w:hAnsi="Times New Roman" w:cs="Times New Roman"/>
         </w:rPr>
       </w:pPr>
-      <w:proofErr w:type="spellStart"/>
-      <w:proofErr w:type="gramStart"/>
-      <w:r>
-        <w:rPr>
-          <w:rFonts w:ascii="Times New Roman" w:hAnsi="Times New Roman" w:cs="Times New Roman"/>
-        </w:rPr>
-        <w:t>git</w:t>
-      </w:r>
-      <w:proofErr w:type="spellEnd"/>
-      <w:proofErr w:type="gramEnd"/>
-      <w:r>
-        <w:rPr>
-          <w:rFonts w:ascii="Times New Roman" w:hAnsi="Times New Roman" w:cs="Times New Roman"/>
-        </w:rPr>
-        <w:t xml:space="preserve"> diff: differences in tracked files. </w:t>
+      <w:r>
+        <w:rPr>
+          <w:rFonts w:ascii="Times New Roman" w:hAnsi="Times New Roman" w:cs="Times New Roman"/>
+        </w:rPr>
+        <w:t xml:space="preserve">git diff: differences in tracked files. </w:t>
       </w:r>
     </w:p>
     <w:p>
@@ -321,19 +239,11 @@
           <w:rFonts w:ascii="Times New Roman" w:hAnsi="Times New Roman" w:cs="Times New Roman"/>
         </w:rPr>
       </w:pPr>
-      <w:proofErr w:type="spellStart"/>
-      <w:r>
-        <w:rPr>
-          <w:rFonts w:ascii="Times New Roman" w:hAnsi="Times New Roman" w:cs="Times New Roman"/>
-        </w:rPr>
-        <w:t>git</w:t>
-      </w:r>
-      <w:proofErr w:type="spellEnd"/>
-      <w:r>
-        <w:rPr>
-          <w:rFonts w:ascii="Times New Roman" w:hAnsi="Times New Roman" w:cs="Times New Roman"/>
-        </w:rPr>
-        <w:t xml:space="preserve"> diff --cached: differences in staging area (cached)</w:t>
+      <w:r>
+        <w:rPr>
+          <w:rFonts w:ascii="Times New Roman" w:hAnsi="Times New Roman" w:cs="Times New Roman"/>
+        </w:rPr>
+        <w:t>git diff --cached: differences in staging area (cached)</w:t>
       </w:r>
     </w:p>
     <w:p>
@@ -347,33 +257,11 @@
           <w:rFonts w:ascii="Times New Roman" w:hAnsi="Times New Roman" w:cs="Times New Roman"/>
         </w:rPr>
       </w:pPr>
-      <w:proofErr w:type="spellStart"/>
-      <w:r>
-        <w:rPr>
-          <w:rFonts w:ascii="Times New Roman" w:hAnsi="Times New Roman" w:cs="Times New Roman"/>
-        </w:rPr>
-        <w:t>git</w:t>
-      </w:r>
-      <w:proofErr w:type="spellEnd"/>
-      <w:r>
-        <w:rPr>
-          <w:rFonts w:ascii="Times New Roman" w:hAnsi="Times New Roman" w:cs="Times New Roman"/>
-        </w:rPr>
-        <w:t xml:space="preserve"> </w:t>
-      </w:r>
-      <w:proofErr w:type="spellStart"/>
-      <w:r>
-        <w:rPr>
-          <w:rFonts w:ascii="Times New Roman" w:hAnsi="Times New Roman" w:cs="Times New Roman"/>
-        </w:rPr>
-        <w:t>rm</w:t>
-      </w:r>
-      <w:proofErr w:type="spellEnd"/>
-      <w:r>
-        <w:rPr>
-          <w:rFonts w:ascii="Times New Roman" w:hAnsi="Times New Roman" w:cs="Times New Roman"/>
-        </w:rPr>
-        <w:t xml:space="preserve"> --cached &lt;file&gt;: remove from staging area (cached)</w:t>
+      <w:r>
+        <w:rPr>
+          <w:rFonts w:ascii="Times New Roman" w:hAnsi="Times New Roman" w:cs="Times New Roman"/>
+        </w:rPr>
+        <w:t>git rm --cached &lt;file&gt;: remove from staging area (cached)</w:t>
       </w:r>
     </w:p>
     <w:p>
@@ -387,33 +275,11 @@
           <w:rFonts w:ascii="Times New Roman" w:hAnsi="Times New Roman" w:cs="Times New Roman"/>
         </w:rPr>
       </w:pPr>
-      <w:proofErr w:type="gramStart"/>
-      <w:r>
-        <w:rPr>
-          <w:rFonts w:ascii="Times New Roman" w:hAnsi="Times New Roman" w:cs="Times New Roman"/>
-        </w:rPr>
-        <w:t>shift</w:t>
-      </w:r>
-      <w:proofErr w:type="gramEnd"/>
-      <w:r>
-        <w:rPr>
-          <w:rFonts w:ascii="Times New Roman" w:hAnsi="Times New Roman" w:cs="Times New Roman"/>
-        </w:rPr>
-        <w:t xml:space="preserve"> </w:t>
-      </w:r>
-      <w:proofErr w:type="spellStart"/>
-      <w:r>
-        <w:rPr>
-          <w:rFonts w:ascii="Times New Roman" w:hAnsi="Times New Roman" w:cs="Times New Roman"/>
-        </w:rPr>
-        <w:t>zz</w:t>
-      </w:r>
-      <w:proofErr w:type="spellEnd"/>
-      <w:r>
-        <w:rPr>
-          <w:rFonts w:ascii="Times New Roman" w:hAnsi="Times New Roman" w:cs="Times New Roman"/>
-        </w:rPr>
-        <w:t xml:space="preserve"> : exit log when it is too big.</w:t>
+      <w:r>
+        <w:rPr>
+          <w:rFonts w:ascii="Times New Roman" w:hAnsi="Times New Roman" w:cs="Times New Roman"/>
+        </w:rPr>
+        <w:t>shift zz : exit log when it is too big.</w:t>
       </w:r>
     </w:p>
     <w:p>
@@ -427,21 +293,11 @@
           <w:rFonts w:ascii="Times New Roman" w:hAnsi="Times New Roman" w:cs="Times New Roman"/>
         </w:rPr>
       </w:pPr>
-      <w:proofErr w:type="spellStart"/>
-      <w:proofErr w:type="gramStart"/>
-      <w:r>
-        <w:rPr>
-          <w:rFonts w:ascii="Times New Roman" w:hAnsi="Times New Roman" w:cs="Times New Roman"/>
-        </w:rPr>
-        <w:t>git</w:t>
-      </w:r>
-      <w:proofErr w:type="spellEnd"/>
-      <w:proofErr w:type="gramEnd"/>
-      <w:r>
-        <w:rPr>
-          <w:rFonts w:ascii="Times New Roman" w:hAnsi="Times New Roman" w:cs="Times New Roman"/>
-        </w:rPr>
-        <w:t xml:space="preserve"> commit -a -m “message”: add all changes to the staging area.</w:t>
+      <w:r>
+        <w:rPr>
+          <w:rFonts w:ascii="Times New Roman" w:hAnsi="Times New Roman" w:cs="Times New Roman"/>
+        </w:rPr>
+        <w:t>git commit -a -m “message”: add all changes to the staging area.</w:t>
       </w:r>
     </w:p>
     <w:p>
@@ -455,35 +311,11 @@
           <w:rFonts w:ascii="Times New Roman" w:hAnsi="Times New Roman" w:cs="Times New Roman"/>
         </w:rPr>
       </w:pPr>
-      <w:proofErr w:type="spellStart"/>
-      <w:proofErr w:type="gramStart"/>
-      <w:r>
-        <w:rPr>
-          <w:rFonts w:ascii="Times New Roman" w:hAnsi="Times New Roman" w:cs="Times New Roman"/>
-        </w:rPr>
-        <w:t>git</w:t>
-      </w:r>
-      <w:proofErr w:type="spellEnd"/>
-      <w:proofErr w:type="gramEnd"/>
-      <w:r>
-        <w:rPr>
-          <w:rFonts w:ascii="Times New Roman" w:hAnsi="Times New Roman" w:cs="Times New Roman"/>
-        </w:rPr>
-        <w:t xml:space="preserve"> log -</w:t>
-      </w:r>
-      <w:proofErr w:type="spellStart"/>
-      <w:r>
-        <w:rPr>
-          <w:rFonts w:ascii="Times New Roman" w:hAnsi="Times New Roman" w:cs="Times New Roman"/>
-        </w:rPr>
-        <w:t>oneline</w:t>
-      </w:r>
-      <w:proofErr w:type="spellEnd"/>
-      <w:r>
-        <w:rPr>
-          <w:rFonts w:ascii="Times New Roman" w:hAnsi="Times New Roman" w:cs="Times New Roman"/>
-        </w:rPr>
-        <w:t>: each commit in a one line message.</w:t>
+      <w:r>
+        <w:rPr>
+          <w:rFonts w:ascii="Times New Roman" w:hAnsi="Times New Roman" w:cs="Times New Roman"/>
+        </w:rPr>
+        <w:t>git log -oneline: each commit in a one line message.</w:t>
       </w:r>
     </w:p>
     <w:p>
@@ -497,19 +329,11 @@
           <w:rFonts w:ascii="Times New Roman" w:hAnsi="Times New Roman" w:cs="Times New Roman"/>
         </w:rPr>
       </w:pPr>
-      <w:proofErr w:type="spellStart"/>
-      <w:r>
-        <w:rPr>
-          <w:rFonts w:ascii="Times New Roman" w:hAnsi="Times New Roman" w:cs="Times New Roman"/>
-        </w:rPr>
-        <w:t>git</w:t>
-      </w:r>
-      <w:proofErr w:type="spellEnd"/>
-      <w:r>
-        <w:rPr>
-          <w:rFonts w:ascii="Times New Roman" w:hAnsi="Times New Roman" w:cs="Times New Roman"/>
-        </w:rPr>
-        <w:t xml:space="preserve"> status -s: shortcut status  </w:t>
+      <w:r>
+        <w:rPr>
+          <w:rFonts w:ascii="Times New Roman" w:hAnsi="Times New Roman" w:cs="Times New Roman"/>
+        </w:rPr>
+        <w:t xml:space="preserve">git status -s: shortcut status  </w:t>
       </w:r>
     </w:p>
     <w:p>
@@ -548,35 +372,11 @@
           <w:rFonts w:ascii="Times New Roman" w:hAnsi="Times New Roman" w:cs="Times New Roman"/>
         </w:rPr>
       </w:pPr>
-      <w:proofErr w:type="spellStart"/>
-      <w:proofErr w:type="gramStart"/>
-      <w:r>
-        <w:rPr>
-          <w:rFonts w:ascii="Times New Roman" w:hAnsi="Times New Roman" w:cs="Times New Roman"/>
-        </w:rPr>
-        <w:t>git</w:t>
-      </w:r>
-      <w:proofErr w:type="spellEnd"/>
-      <w:proofErr w:type="gramEnd"/>
-      <w:r>
-        <w:rPr>
-          <w:rFonts w:ascii="Times New Roman" w:hAnsi="Times New Roman" w:cs="Times New Roman"/>
-        </w:rPr>
-        <w:t xml:space="preserve"> </w:t>
-      </w:r>
-      <w:proofErr w:type="spellStart"/>
-      <w:r>
-        <w:rPr>
-          <w:rFonts w:ascii="Times New Roman" w:hAnsi="Times New Roman" w:cs="Times New Roman"/>
-        </w:rPr>
-        <w:t>init</w:t>
-      </w:r>
-      <w:proofErr w:type="spellEnd"/>
-      <w:r>
-        <w:rPr>
-          <w:rFonts w:ascii="Times New Roman" w:hAnsi="Times New Roman" w:cs="Times New Roman"/>
-        </w:rPr>
-        <w:t xml:space="preserve"> &lt;project&gt;: project is now the repository (or new project).</w:t>
+      <w:r>
+        <w:rPr>
+          <w:rFonts w:ascii="Times New Roman" w:hAnsi="Times New Roman" w:cs="Times New Roman"/>
+        </w:rPr>
+        <w:t>git init &lt;project&gt;: project is now the repository (or new project).</w:t>
       </w:r>
     </w:p>
     <w:p>
@@ -590,21 +390,11 @@
           <w:rFonts w:ascii="Times New Roman" w:hAnsi="Times New Roman" w:cs="Times New Roman"/>
         </w:rPr>
       </w:pPr>
-      <w:proofErr w:type="spellStart"/>
-      <w:proofErr w:type="gramStart"/>
-      <w:r>
-        <w:rPr>
-          <w:rFonts w:ascii="Times New Roman" w:hAnsi="Times New Roman" w:cs="Times New Roman"/>
-        </w:rPr>
-        <w:t>git</w:t>
-      </w:r>
-      <w:proofErr w:type="spellEnd"/>
-      <w:proofErr w:type="gramEnd"/>
-      <w:r>
-        <w:rPr>
-          <w:rFonts w:ascii="Times New Roman" w:hAnsi="Times New Roman" w:cs="Times New Roman"/>
-        </w:rPr>
-        <w:t xml:space="preserve"> add . : add all the files in the repository to staging area (cache). </w:t>
+      <w:r>
+        <w:rPr>
+          <w:rFonts w:ascii="Times New Roman" w:hAnsi="Times New Roman" w:cs="Times New Roman"/>
+        </w:rPr>
+        <w:t xml:space="preserve">git add . : add all the files in the repository to staging area (cache). </w:t>
       </w:r>
       <w:r>
         <w:rPr>
@@ -638,21 +428,11 @@
           <w:rFonts w:ascii="Times New Roman" w:hAnsi="Times New Roman" w:cs="Times New Roman"/>
         </w:rPr>
       </w:pPr>
-      <w:proofErr w:type="spellStart"/>
-      <w:proofErr w:type="gramStart"/>
-      <w:r>
-        <w:rPr>
-          <w:rFonts w:ascii="Times New Roman" w:hAnsi="Times New Roman" w:cs="Times New Roman"/>
-        </w:rPr>
-        <w:t>git</w:t>
-      </w:r>
-      <w:proofErr w:type="spellEnd"/>
-      <w:proofErr w:type="gramEnd"/>
-      <w:r>
-        <w:rPr>
-          <w:rFonts w:ascii="Times New Roman" w:hAnsi="Times New Roman" w:cs="Times New Roman"/>
-        </w:rPr>
-        <w:t xml:space="preserve"> commit –m “message”: make a snapshot at that moment of all the files that changed.</w:t>
+      <w:r>
+        <w:rPr>
+          <w:rFonts w:ascii="Times New Roman" w:hAnsi="Times New Roman" w:cs="Times New Roman"/>
+        </w:rPr>
+        <w:t>git commit –m “message”: make a snapshot at that moment of all the files that changed.</w:t>
       </w:r>
     </w:p>
     <w:p>
@@ -684,6 +464,13 @@
           <w:rFonts w:ascii="Times New Roman" w:hAnsi="Times New Roman" w:cs="Times New Roman"/>
         </w:rPr>
       </w:pPr>
+      <w:r>
+        <w:rPr>
+          <w:rFonts w:ascii="Times New Roman" w:hAnsi="Times New Roman" w:cs="Times New Roman"/>
+        </w:rPr>
+        <w:lastRenderedPageBreak/>
+        <w:t xml:space="preserve">I’m working on this. </w:t>
+      </w:r>
       <w:bookmarkStart w:id="0" w:name="_GoBack"/>
       <w:bookmarkEnd w:id="0"/>
     </w:p>

</xml_diff>